<commit_message>
Update File Huong Dan Su Dung
</commit_message>
<xml_diff>
--- a/Hướng Dẫn Sử Dụng.docx
+++ b/Hướng Dẫn Sử Dụng.docx
@@ -574,6 +574,7 @@
       <w:r>
         <w:rPr>
           <w:rFonts w:ascii="Times New Roman" w:hAnsi="Times New Roman" w:cs="Times New Roman"/>
+          <w:noProof/>
           <w:sz w:val="30"/>
           <w:szCs w:val="30"/>
         </w:rPr>
@@ -642,6 +643,7 @@
       <w:r>
         <w:rPr>
           <w:rFonts w:ascii="Times New Roman" w:hAnsi="Times New Roman" w:cs="Times New Roman"/>
+          <w:noProof/>
           <w:sz w:val="30"/>
           <w:szCs w:val="30"/>
         </w:rPr>
@@ -847,16 +849,28 @@
     </w:p>
     <w:p>
       <w:pPr>
-        <w:rPr>
-          <w:rFonts w:ascii="Times New Roman" w:hAnsi="Times New Roman" w:cs="Times New Roman"/>
-          <w:sz w:val="30"/>
-          <w:szCs w:val="30"/>
-        </w:rPr>
-      </w:pPr>
+        <w:jc w:val="center"/>
+        <w:rPr>
+          <w:rFonts w:ascii="Times New Roman" w:hAnsi="Times New Roman" w:cs="Times New Roman"/>
+          <w:b/>
+          <w:sz w:val="30"/>
+          <w:szCs w:val="30"/>
+        </w:rPr>
+      </w:pPr>
+      <w:r>
+        <w:rPr>
+          <w:rFonts w:ascii="Times New Roman" w:hAnsi="Times New Roman" w:cs="Times New Roman"/>
+          <w:b/>
+          <w:sz w:val="30"/>
+          <w:szCs w:val="30"/>
+        </w:rPr>
+        <w:t>End of Report</w:t>
+      </w:r>
+    </w:p>
+    <w:p>
       <w:bookmarkStart w:id="0" w:name="_GoBack"/>
       <w:bookmarkEnd w:id="0"/>
     </w:p>
-    <w:p/>
     <w:sectPr>
       <w:pgSz w:w="12240" w:h="15840"/>
       <w:pgMar w:top="1440" w:right="1440" w:bottom="1440" w:left="1440" w:header="720" w:footer="720" w:gutter="0"/>

</xml_diff>